<commit_message>
Docx Update, Colour Pallet, Icons, Sidebar Tweaks, Dropdown Beginnings
In this commit I:
-added some new ideas to the .docx outline
-implemented a rough version of the site's colour pallet
-sourced some icons to use as reference when creating my own .svg versions of them
-created multiple fixes for the sidebar when resizing, and reordering between aspect ratios
-started the sidebar dropdown section that appears when the sidebar is too small to fully display the nav bar
</commit_message>
<xml_diff>
--- a/Brainstorming/Website Outline.docx
+++ b/Brainstorming/Website Outline.docx
@@ -2769,7 +2769,13 @@
         <w:pStyle w:val="NoSpacing"/>
       </w:pPr>
       <w:r>
-        <w:t>Discord chat here posts into #video-discussion with tags identifying the video &amp; project… No top comments this way. Discord encourages discussion but its terrible for long time recording.</w:t>
+        <w:t xml:space="preserve">Discord chat here posts into #video-discussion with tags identifying the video &amp; project… No top comments this way. Discord encourages discussion but </w:t>
+      </w:r>
+      <w:r>
+        <w:t>it’s</w:t>
+      </w:r>
+      <w:r>
+        <w:t xml:space="preserve"> terrible for long time recording.</w:t>
       </w:r>
     </w:p>
     <w:p>
@@ -2833,6 +2839,7 @@
         <w:pStyle w:val="Heading3"/>
       </w:pPr>
       <w:r>
+        <w:lastRenderedPageBreak/>
         <w:t xml:space="preserve">Auction </w:t>
       </w:r>
       <w:r>
@@ -3039,14 +3046,6 @@
         <w:pStyle w:val="NoSpacing"/>
       </w:pPr>
       <w:r>
-        <w:t>Portrait has the header/nav bar thingy across the top, but landscape has it vertically across the left side</w:t>
-      </w:r>
-    </w:p>
-    <w:p>
-      <w:pPr>
-        <w:pStyle w:val="NoSpacing"/>
-      </w:pPr>
-      <w:r>
         <w:t>Thin Minimal lines separate sections? Might be confusing for some users.</w:t>
       </w:r>
     </w:p>
@@ -3063,7 +3062,6 @@
         <w:pStyle w:val="NoSpacing"/>
       </w:pPr>
       <w:r>
-        <w:lastRenderedPageBreak/>
         <w:t>When possible, arrange sections at the same height so that they have the same viewing priority.</w:t>
       </w:r>
     </w:p>
@@ -3072,7 +3070,7 @@
         <w:pStyle w:val="NoSpacing"/>
       </w:pPr>
       <w:r>
-        <w:t>Don’t show all sections at once. Only allow the currently important element on the screen. (For home, show intro with the gettings started hitlist, then scroll down to the other sections.</w:t>
+        <w:t>Don’t show all sections at once. Only allow the currently important element on the screen. (For home, show intro with the getting started hitlist, then scroll down to the other sections.</w:t>
       </w:r>
     </w:p>
     <w:p>
@@ -3140,6 +3138,61 @@
     </w:p>
     <w:p>
       <w:pPr>
+        <w:pStyle w:val="NoSpacing"/>
+      </w:pPr>
+      <w:r>
+        <w:t>Make icons</w:t>
+      </w:r>
+    </w:p>
+    <w:p>
+      <w:pPr>
+        <w:pStyle w:val="NoSpacing"/>
+      </w:pPr>
+      <w:r>
+        <w:t>Compress icons to dropdown below certain width</w:t>
+      </w:r>
+    </w:p>
+    <w:p>
+      <w:pPr>
+        <w:pStyle w:val="NoSpacing"/>
+      </w:pPr>
+      <w:hyperlink r:id="rId6" w:history="1">
+        <w:r>
+          <w:rPr>
+            <w:rStyle w:val="Hyperlink"/>
+            <w:lang w:val="en-CA"/>
+          </w:rPr>
+          <w:t>Col</w:t>
+        </w:r>
+        <w:r>
+          <w:rPr>
+            <w:rStyle w:val="Hyperlink"/>
+            <w:lang w:val="en-CA"/>
+          </w:rPr>
+          <w:t>o</w:t>
+        </w:r>
+        <w:r>
+          <w:rPr>
+            <w:rStyle w:val="Hyperlink"/>
+            <w:lang w:val="en-CA"/>
+          </w:rPr>
+          <w:t>ur</w:t>
+        </w:r>
+        <w:r>
+          <w:rPr>
+            <w:rStyle w:val="Hyperlink"/>
+          </w:rPr>
+          <w:t xml:space="preserve"> Palette</w:t>
+        </w:r>
+      </w:hyperlink>
+    </w:p>
+    <w:p>
+      <w:pPr>
+        <w:pStyle w:val="NoSpacing"/>
+      </w:pPr>
+    </w:p>
+    <w:p>
+      <w:pPr>
         <w:pStyle w:val="Heading3"/>
       </w:pPr>
       <w:r>
@@ -3161,6 +3214,19 @@
       <w:r>
         <w:t>Need to consistently provide navigation, but the homepage provides redundant links.</w:t>
       </w:r>
+    </w:p>
+    <w:p>
+      <w:pPr>
+        <w:pStyle w:val="NoSpacing"/>
+      </w:pPr>
+      <w:r>
+        <w:t>Landscape Sidebar resizes outside of window when zooming in</w:t>
+      </w:r>
+    </w:p>
+    <w:p>
+      <w:pPr>
+        <w:pStyle w:val="NoSpacing"/>
+      </w:pPr>
     </w:p>
     <w:p>
       <w:pPr>
@@ -3268,24 +3334,12 @@
       <w:r>
         <w:t xml:space="preserve"> see implementation </w:t>
       </w:r>
-      <w:hyperlink r:id="rId6" w:history="1">
+      <w:hyperlink r:id="rId7" w:history="1">
         <w:r>
           <w:rPr>
             <w:rStyle w:val="Hyperlink"/>
           </w:rPr>
-          <w:t>he</w:t>
-        </w:r>
-        <w:r>
-          <w:rPr>
-            <w:rStyle w:val="Hyperlink"/>
-          </w:rPr>
-          <w:t>r</w:t>
-        </w:r>
-        <w:r>
-          <w:rPr>
-            <w:rStyle w:val="Hyperlink"/>
-          </w:rPr>
-          <w:t>e</w:t>
+          <w:t>here</w:t>
         </w:r>
       </w:hyperlink>
     </w:p>

</xml_diff>

<commit_message>
Import CSS Function & Dropdown Nav On Hover
-Added the ability to add an import css tag in the same way as html and js.

-Setup the dropdown hover events
</commit_message>
<xml_diff>
--- a/Brainstorming/Website Outline.docx
+++ b/Brainstorming/Website Outline.docx
@@ -3157,22 +3157,23 @@
     <w:p>
       <w:pPr>
         <w:pStyle w:val="NoSpacing"/>
-        <w:rPr>
-          <w:color w:val="56BCFE" w:themeColor="hyperlink"/>
-          <w:u w:val="single"/>
-        </w:rPr>
       </w:pPr>
       <w:hyperlink r:id="rId6" w:history="1">
+        <w:proofErr w:type="spellStart"/>
         <w:r>
           <w:rPr>
             <w:rStyle w:val="Hyperlink"/>
-            <w:lang w:val="en-CA"/>
+            <w:color w:val="auto"/>
+            <w:u w:val="none"/>
           </w:rPr>
           <w:t>Colour</w:t>
         </w:r>
+        <w:proofErr w:type="spellEnd"/>
         <w:r>
           <w:rPr>
             <w:rStyle w:val="Hyperlink"/>
+            <w:color w:val="auto"/>
+            <w:u w:val="none"/>
           </w:rPr>
           <w:t xml:space="preserve"> Palette</w:t>
         </w:r>
@@ -3189,10 +3190,6 @@
     <w:p>
       <w:pPr>
         <w:pStyle w:val="NoSpacing"/>
-        <w:numPr>
-          <w:ilvl w:val="0"/>
-          <w:numId w:val="16"/>
-        </w:numPr>
       </w:pPr>
       <w:r>
         <w:t>Sign in with feature list shows up on anon account</w:t>
@@ -3201,19 +3198,6 @@
     <w:p>
       <w:pPr>
         <w:pStyle w:val="NoSpacing"/>
-        <w:numPr>
-          <w:ilvl w:val="0"/>
-          <w:numId w:val="16"/>
-        </w:numPr>
-      </w:pPr>
-    </w:p>
-    <w:p>
-      <w:pPr>
-        <w:pStyle w:val="NoSpacing"/>
-        <w:numPr>
-          <w:ilvl w:val="0"/>
-          <w:numId w:val="16"/>
-        </w:numPr>
       </w:pPr>
       <w:r>
         <w:t>Welcome shows up on sign in</w:t>
@@ -3224,11 +3208,92 @@
         <w:pStyle w:val="NoSpacing"/>
       </w:pPr>
       <w:r>
-        <w:rPr>
-          <w:sz w:val="19"/>
-          <w:szCs w:val="19"/>
-        </w:rPr>
         <w:t>Notification # on profile pic corner</w:t>
+      </w:r>
+    </w:p>
+    <w:p>
+      <w:pPr>
+        <w:pStyle w:val="NoSpacing"/>
+      </w:pPr>
+      <w:r>
+        <w:t>Fit Hover Menu to Sidebar</w:t>
+      </w:r>
+    </w:p>
+    <w:p>
+      <w:pPr>
+        <w:pStyle w:val="NoSpacing"/>
+      </w:pPr>
+      <w:r>
+        <w:t>Start Discord Chat Box</w:t>
+      </w:r>
+    </w:p>
+    <w:p>
+      <w:pPr>
+        <w:pStyle w:val="NoSpacing"/>
+      </w:pPr>
+      <w:r>
+        <w:t xml:space="preserve">Overhaul </w:t>
+      </w:r>
+      <w:proofErr w:type="spellStart"/>
+      <w:r>
+        <w:t>Colours</w:t>
+      </w:r>
+      <w:proofErr w:type="spellEnd"/>
+    </w:p>
+    <w:p>
+      <w:pPr>
+        <w:pStyle w:val="NoSpacing"/>
+      </w:pPr>
+      <w:r>
+        <w:t>Implement Animations</w:t>
+      </w:r>
+    </w:p>
+    <w:p>
+      <w:pPr>
+        <w:pStyle w:val="NoSpacing"/>
+      </w:pPr>
+      <w:r>
+        <w:t>Gather References</w:t>
+      </w:r>
+    </w:p>
+    <w:p>
+      <w:pPr>
+        <w:pStyle w:val="NoSpacing"/>
+      </w:pPr>
+      <w:r>
+        <w:t>Setup Accounts</w:t>
+      </w:r>
+    </w:p>
+    <w:p>
+      <w:pPr>
+        <w:pStyle w:val="NoSpacing"/>
+      </w:pPr>
+      <w:r>
+        <w:t>Setup Other Pages</w:t>
+      </w:r>
+    </w:p>
+    <w:p>
+      <w:pPr>
+        <w:pStyle w:val="NoSpacing"/>
+      </w:pPr>
+      <w:r>
+        <w:t>Setup Sign-In Page/Popup</w:t>
+      </w:r>
+    </w:p>
+    <w:p>
+      <w:pPr>
+        <w:pStyle w:val="NoSpacing"/>
+      </w:pPr>
+      <w:r>
+        <w:t>Test Database</w:t>
+      </w:r>
+    </w:p>
+    <w:p>
+      <w:pPr>
+        <w:pStyle w:val="NoSpacing"/>
+      </w:pPr>
+      <w:r>
+        <w:t>Hide Patreon Logo (need accounts)</w:t>
       </w:r>
     </w:p>
     <w:p>
@@ -3318,6 +3383,7 @@
         <w:pStyle w:val="NoSpacing"/>
       </w:pPr>
       <w:r>
+        <w:lastRenderedPageBreak/>
         <w:t>By default, the send message button takes you to a custom extension or it opens another webpage… maybe both are options?</w:t>
       </w:r>
     </w:p>
@@ -3363,7 +3429,6 @@
         <w:pStyle w:val="NoSpacing"/>
       </w:pPr>
       <w:r>
-        <w:lastRenderedPageBreak/>
         <w:t xml:space="preserve">Backend generates an </w:t>
       </w:r>
       <w:r>

</xml_diff>